<commit_message>
Added lot more species' Scientific names
</commit_message>
<xml_diff>
--- a/Documentation/Evolutionary Closeness Analysis Research.docx
+++ b/Documentation/Evolutionary Closeness Analysis Research.docx
@@ -451,25 +451,10 @@
     </w:p>
     <w:p>
       <w:pPr>
-        <w:jc w:val="both"/>
-        <w:rPr>
-          <w:rFonts w:ascii="Charter" w:hAnsi="Charter"/>
-        </w:rPr>
-      </w:pPr>
-    </w:p>
-    <w:p>
-      <w:pPr>
-        <w:jc w:val="both"/>
-        <w:rPr>
-          <w:rFonts w:ascii="Charter" w:hAnsi="Charter"/>
-        </w:rPr>
-      </w:pPr>
-    </w:p>
-    <w:p>
-      <w:pPr>
+        <w:pStyle w:val="ListParagraph"/>
         <w:numPr>
           <w:ilvl w:val="0"/>
-          <w:numId w:val="3"/>
+          <w:numId w:val="12"/>
         </w:numPr>
         <w:jc w:val="both"/>
         <w:rPr>
@@ -482,6 +467,7 @@
           <w:b/>
           <w:bCs/>
         </w:rPr>
+        <w:lastRenderedPageBreak/>
         <w:t>Phylogenetic analysis:</w:t>
       </w:r>
     </w:p>
@@ -832,14 +818,14 @@
         <w:rPr>
           <w:rFonts w:ascii="Charter" w:hAnsi="Charter"/>
         </w:rPr>
-        <w:t xml:space="preserve">One way that researchers assessed protein similarities was by harnessing the immune system’s ability to recognize foreign proteins. For example, the immune system of a </w:t>
+        <w:t xml:space="preserve">One way that researchers assessed protein similarities was by harnessing the immune system’s ability to recognize foreign proteins. For example, the immune system of a rabbit will recognize a human protein as foreign and will mount an attack against it by making antibodies specific to that protein. If those same rabbit antibodies are exposed to a similar protein — from a chimpanzee, perhaps — they </w:t>
       </w:r>
       <w:r>
         <w:rPr>
           <w:rFonts w:ascii="Charter" w:hAnsi="Charter"/>
         </w:rPr>
         <w:lastRenderedPageBreak/>
-        <w:t>rabbit will recognize a human protein as foreign and will mount an attack against it by making antibodies specific to that protein. If those same rabbit antibodies are exposed to a similar protein — from a chimpanzee, perhaps — they will attack it as well. The more similar the proteins from the two species (human and chimpanzee) are, the stronger this second attack will be. Although variations of this technique were being employed as early as 1904, more sensitive protocols were developed in the 1960s. These more sensitive techniques revealed the remarkable similarity between the proteins of humans and those of other great apes. Expanding upon the work of others and making the assumption that fewer protein differences corresponded to shorter times of separation, Vincent Sarich (above left) and Allan Wilson (above right) estimated that humans, chimpanzees, and gorillas shared a common ancestor only 5 million years ago — a much shorter length of time than was commonly accepted at the time.</w:t>
+        <w:t>will attack it as well. The more similar the proteins from the two species (human and chimpanzee) are, the stronger this second attack will be. Although variations of this technique were being employed as early as 1904, more sensitive protocols were developed in the 1960s. These more sensitive techniques revealed the remarkable similarity between the proteins of humans and those of other great apes. Expanding upon the work of others and making the assumption that fewer protein differences corresponded to shorter times of separation, Vincent Sarich (above left) and Allan Wilson (above right) estimated that humans, chimpanzees, and gorillas shared a common ancestor only 5 million years ago — a much shorter length of time than was commonly accepted at the time.</w:t>
       </w:r>
     </w:p>
     <w:p>
@@ -1022,37 +1008,37 @@
         <w:rPr>
           <w:rFonts w:ascii="Charter" w:hAnsi="Charter"/>
         </w:rPr>
+        <w:t>Hypothesized evolutionary relationships between humans and their close relatives based on DNA-DNA hybridization data.</w:t>
+      </w:r>
+    </w:p>
+    <w:p>
+      <w:pPr>
+        <w:rPr>
+          <w:rFonts w:ascii="Charter" w:hAnsi="Charter"/>
+          <w:b/>
+          <w:bCs/>
+        </w:rPr>
+      </w:pPr>
+      <w:r>
+        <w:rPr>
+          <w:rFonts w:ascii="Charter" w:hAnsi="Charter"/>
+          <w:b/>
+          <w:bCs/>
+        </w:rPr>
+        <w:t>Sequencing DNA</w:t>
+      </w:r>
+    </w:p>
+    <w:p>
+      <w:pPr>
+        <w:rPr>
+          <w:rFonts w:ascii="Charter" w:hAnsi="Charter"/>
+        </w:rPr>
+      </w:pPr>
+      <w:r>
+        <w:rPr>
+          <w:rFonts w:ascii="Charter" w:hAnsi="Charter"/>
+        </w:rPr>
         <w:lastRenderedPageBreak/>
-        <w:t>Hypothesized evolutionary relationships between humans and their close relatives based on DNA-DNA hybridization data.</w:t>
-      </w:r>
-    </w:p>
-    <w:p>
-      <w:pPr>
-        <w:rPr>
-          <w:rFonts w:ascii="Charter" w:hAnsi="Charter"/>
-          <w:b/>
-          <w:bCs/>
-        </w:rPr>
-      </w:pPr>
-      <w:r>
-        <w:rPr>
-          <w:rFonts w:ascii="Charter" w:hAnsi="Charter"/>
-          <w:b/>
-          <w:bCs/>
-        </w:rPr>
-        <w:t>Sequencing DNA</w:t>
-      </w:r>
-    </w:p>
-    <w:p>
-      <w:pPr>
-        <w:rPr>
-          <w:rFonts w:ascii="Charter" w:hAnsi="Charter"/>
-        </w:rPr>
-      </w:pPr>
-      <w:r>
-        <w:rPr>
-          <w:rFonts w:ascii="Charter" w:hAnsi="Charter"/>
-        </w:rPr>
         <w:t>Machines that automatically sequence DNA have made those sequences readily available for evolutionary research. Image courtesy of</w:t>
       </w:r>
       <w:r>
@@ -1254,7 +1240,21 @@
             <w:rStyle w:val="Hyperlink"/>
             <w:rFonts w:ascii="Charter" w:hAnsi="Charter"/>
           </w:rPr>
-          <w:t>https://chatgpt.com/s/dr_680cd6d752508191a9db7dc058f6ec9e</w:t>
+          <w:t>https://chatgpt.com/s/dr_680cd6d7</w:t>
+        </w:r>
+        <w:r>
+          <w:rPr>
+            <w:rStyle w:val="Hyperlink"/>
+            <w:rFonts w:ascii="Charter" w:hAnsi="Charter"/>
+          </w:rPr>
+          <w:t>5</w:t>
+        </w:r>
+        <w:r>
+          <w:rPr>
+            <w:rStyle w:val="Hyperlink"/>
+            <w:rFonts w:ascii="Charter" w:hAnsi="Charter"/>
+          </w:rPr>
+          <w:t>2508191a9db7dc058f6ec9e</w:t>
         </w:r>
       </w:hyperlink>
     </w:p>
@@ -1269,11 +1269,15 @@
       <w:pPr>
         <w:rPr>
           <w:rFonts w:ascii="Charter" w:hAnsi="Charter"/>
+          <w:b/>
+          <w:bCs/>
           <w:sz w:val="28"/>
           <w:szCs w:val="28"/>
         </w:rPr>
       </w:pPr>
-      <w:r>
+    </w:p>
+    <w:p>
+      <w:pPr>
         <w:rPr>
           <w:rFonts w:ascii="Charter" w:hAnsi="Charter"/>
           <w:b/>
@@ -1281,14 +1285,109 @@
           <w:sz w:val="28"/>
           <w:szCs w:val="28"/>
         </w:rPr>
-        <w:t>Question 1</w:t>
-      </w:r>
-      <w:r>
-        <w:rPr>
-          <w:rFonts w:ascii="Charter" w:hAnsi="Charter"/>
+      </w:pPr>
+    </w:p>
+    <w:p>
+      <w:pPr>
+        <w:rPr>
+          <w:rFonts w:ascii="Charter" w:hAnsi="Charter"/>
+          <w:b/>
+          <w:bCs/>
           <w:sz w:val="28"/>
           <w:szCs w:val="28"/>
         </w:rPr>
+      </w:pPr>
+    </w:p>
+    <w:p>
+      <w:pPr>
+        <w:rPr>
+          <w:rFonts w:ascii="Charter" w:hAnsi="Charter"/>
+          <w:b/>
+          <w:bCs/>
+          <w:sz w:val="28"/>
+          <w:szCs w:val="28"/>
+        </w:rPr>
+      </w:pPr>
+    </w:p>
+    <w:p>
+      <w:pPr>
+        <w:rPr>
+          <w:rFonts w:ascii="Charter" w:hAnsi="Charter"/>
+          <w:b/>
+          <w:bCs/>
+          <w:sz w:val="28"/>
+          <w:szCs w:val="28"/>
+        </w:rPr>
+      </w:pPr>
+    </w:p>
+    <w:p>
+      <w:pPr>
+        <w:rPr>
+          <w:rFonts w:ascii="Charter" w:hAnsi="Charter"/>
+          <w:b/>
+          <w:bCs/>
+          <w:sz w:val="36"/>
+          <w:szCs w:val="36"/>
+        </w:rPr>
+      </w:pPr>
+    </w:p>
+    <w:p>
+      <w:pPr>
+        <w:rPr>
+          <w:rFonts w:ascii="Charter" w:hAnsi="Charter"/>
+          <w:b/>
+          <w:bCs/>
+          <w:sz w:val="36"/>
+          <w:szCs w:val="36"/>
+        </w:rPr>
+      </w:pPr>
+    </w:p>
+    <w:p>
+      <w:pPr>
+        <w:rPr>
+          <w:rFonts w:ascii="Charter" w:hAnsi="Charter"/>
+          <w:b/>
+          <w:bCs/>
+          <w:sz w:val="36"/>
+          <w:szCs w:val="36"/>
+        </w:rPr>
+      </w:pPr>
+      <w:r>
+        <w:rPr>
+          <w:rFonts w:ascii="Charter" w:hAnsi="Charter"/>
+          <w:b/>
+          <w:bCs/>
+          <w:sz w:val="36"/>
+          <w:szCs w:val="36"/>
+        </w:rPr>
+        <w:lastRenderedPageBreak/>
+        <w:t>My Questions…</w:t>
+      </w:r>
+    </w:p>
+    <w:p>
+      <w:pPr>
+        <w:rPr>
+          <w:rFonts w:ascii="Charter" w:hAnsi="Charter"/>
+          <w:sz w:val="28"/>
+          <w:szCs w:val="28"/>
+        </w:rPr>
+      </w:pPr>
+      <w:r>
+        <w:rPr>
+          <w:rFonts w:ascii="Charter" w:hAnsi="Charter"/>
+          <w:b/>
+          <w:bCs/>
+          <w:sz w:val="28"/>
+          <w:szCs w:val="28"/>
+        </w:rPr>
+        <w:t>Question 1</w:t>
+      </w:r>
+      <w:r>
+        <w:rPr>
+          <w:rFonts w:ascii="Charter" w:hAnsi="Charter"/>
+          <w:sz w:val="28"/>
+          <w:szCs w:val="28"/>
+        </w:rPr>
         <w:t xml:space="preserve">. </w:t>
       </w:r>
     </w:p>
@@ -1392,7 +1491,6 @@
         <w:rPr>
           <w:rFonts w:ascii="Charter" w:hAnsi="Charter"/>
         </w:rPr>
-        <w:lastRenderedPageBreak/>
         <w:t xml:space="preserve">Good you're asking </w:t>
       </w:r>
       <w:r>
@@ -1863,6 +1961,7 @@
                 <w:b/>
                 <w:bCs/>
               </w:rPr>
+              <w:lastRenderedPageBreak/>
               <w:t>Gene Name</w:t>
             </w:r>
           </w:p>
@@ -2177,7 +2276,6 @@
                 <w:b/>
                 <w:bCs/>
               </w:rPr>
-              <w:lastRenderedPageBreak/>
               <w:t>Cytochrome b (</w:t>
             </w:r>
             <w:proofErr w:type="spellStart"/>
@@ -2392,26 +2490,6 @@
       <w:pPr>
         <w:rPr>
           <w:rFonts w:ascii="Charter" w:hAnsi="Charter"/>
-          <w:sz w:val="28"/>
-          <w:szCs w:val="28"/>
-        </w:rPr>
-      </w:pPr>
-    </w:p>
-    <w:p>
-      <w:pPr>
-        <w:rPr>
-          <w:rFonts w:ascii="Charter" w:hAnsi="Charter"/>
-          <w:b/>
-          <w:bCs/>
-          <w:sz w:val="28"/>
-          <w:szCs w:val="28"/>
-        </w:rPr>
-      </w:pPr>
-    </w:p>
-    <w:p>
-      <w:pPr>
-        <w:rPr>
-          <w:rFonts w:ascii="Charter" w:hAnsi="Charter"/>
           <w:b/>
           <w:bCs/>
           <w:sz w:val="28"/>
@@ -2773,6 +2851,7 @@
         <w:rPr>
           <w:rFonts w:ascii="Charter" w:hAnsi="Charter"/>
         </w:rPr>
+        <w:lastRenderedPageBreak/>
         <w:t xml:space="preserve">Help you </w:t>
       </w:r>
       <w:r>
@@ -2860,7 +2939,6 @@
           <w:sz w:val="28"/>
           <w:szCs w:val="28"/>
         </w:rPr>
-        <w:lastRenderedPageBreak/>
         <w:t>Question 3.</w:t>
       </w:r>
     </w:p>
@@ -3342,13 +3420,20 @@
           <w:rFonts w:ascii="Charter" w:hAnsi="Charter"/>
           <w:b/>
           <w:bCs/>
+        </w:rPr>
+      </w:pPr>
+      <w:r>
+        <w:rPr>
+          <w:rFonts w:ascii="Charter" w:hAnsi="Charter"/>
+          <w:b/>
+          <w:bCs/>
           <w:sz w:val="32"/>
           <w:szCs w:val="32"/>
         </w:rPr>
-      </w:pPr>
-    </w:p>
-    <w:p>
-      <w:pPr>
+        <w:lastRenderedPageBreak/>
+        <w:t>MUSCLE (multiple sequence alignment tool)’s Role</w:t>
+      </w:r>
+      <w:r>
         <w:rPr>
           <w:rFonts w:ascii="Charter" w:hAnsi="Charter"/>
           <w:b/>
@@ -3356,47 +3441,13 @@
           <w:sz w:val="32"/>
           <w:szCs w:val="32"/>
         </w:rPr>
-      </w:pPr>
-    </w:p>
-    <w:p>
-      <w:pPr>
-        <w:rPr>
-          <w:rFonts w:ascii="Charter" w:hAnsi="Charter"/>
-          <w:b/>
-          <w:bCs/>
-          <w:sz w:val="32"/>
-          <w:szCs w:val="32"/>
-        </w:rPr>
-      </w:pPr>
-    </w:p>
-    <w:p>
-      <w:pPr>
-        <w:rPr>
-          <w:rFonts w:ascii="Charter" w:hAnsi="Charter"/>
-        </w:rPr>
-      </w:pPr>
-      <w:r>
-        <w:rPr>
-          <w:rFonts w:ascii="Charter" w:hAnsi="Charter"/>
-          <w:b/>
-          <w:bCs/>
-          <w:sz w:val="32"/>
-          <w:szCs w:val="32"/>
-        </w:rPr>
-        <w:lastRenderedPageBreak/>
-        <w:t xml:space="preserve">MUSCLE </w:t>
-      </w:r>
-      <w:r>
-        <w:rPr>
-          <w:rFonts w:ascii="Charter" w:hAnsi="Charter"/>
-          <w:sz w:val="32"/>
-          <w:szCs w:val="32"/>
-        </w:rPr>
-        <w:t>(multiple sequence alignment tool)’s Role</w:t>
-      </w:r>
-      <w:r>
-        <w:rPr>
-          <w:rFonts w:ascii="Charter" w:hAnsi="Charter"/>
+        <w:t>.</w:t>
+      </w:r>
+      <w:r>
+        <w:rPr>
+          <w:rFonts w:ascii="Charter" w:hAnsi="Charter"/>
+          <w:b/>
+          <w:bCs/>
         </w:rPr>
         <w:br/>
       </w:r>
@@ -3528,6 +3579,583 @@
         </w:rPr>
         <w:t>This file is now ready for any downstream analysis you might want to perform, such as calculating evolutionary distance, constructing phylogenetic trees, or looking at specific conserved domains!</w:t>
       </w:r>
+    </w:p>
+    <w:p>
+      <w:pPr>
+        <w:rPr>
+          <w:rFonts w:ascii="Charter" w:hAnsi="Charter"/>
+        </w:rPr>
+      </w:pPr>
+    </w:p>
+    <w:p>
+      <w:pPr>
+        <w:rPr>
+          <w:rFonts w:ascii="Charter" w:hAnsi="Charter"/>
+          <w:b/>
+          <w:bCs/>
+          <w:sz w:val="32"/>
+          <w:szCs w:val="32"/>
+        </w:rPr>
+      </w:pPr>
+    </w:p>
+    <w:p>
+      <w:pPr>
+        <w:rPr>
+          <w:rFonts w:ascii="Charter" w:hAnsi="Charter"/>
+          <w:b/>
+          <w:bCs/>
+          <w:sz w:val="32"/>
+          <w:szCs w:val="32"/>
+        </w:rPr>
+      </w:pPr>
+    </w:p>
+    <w:p>
+      <w:pPr>
+        <w:rPr>
+          <w:rFonts w:ascii="Charter" w:hAnsi="Charter"/>
+          <w:b/>
+          <w:bCs/>
+          <w:sz w:val="32"/>
+          <w:szCs w:val="32"/>
+        </w:rPr>
+      </w:pPr>
+    </w:p>
+    <w:p>
+      <w:pPr>
+        <w:rPr>
+          <w:rFonts w:ascii="Charter" w:hAnsi="Charter"/>
+          <w:b/>
+          <w:bCs/>
+          <w:sz w:val="32"/>
+          <w:szCs w:val="32"/>
+        </w:rPr>
+      </w:pPr>
+    </w:p>
+    <w:p>
+      <w:pPr>
+        <w:rPr>
+          <w:rFonts w:ascii="Charter" w:hAnsi="Charter"/>
+          <w:b/>
+          <w:bCs/>
+          <w:sz w:val="32"/>
+          <w:szCs w:val="32"/>
+        </w:rPr>
+      </w:pPr>
+    </w:p>
+    <w:p>
+      <w:pPr>
+        <w:rPr>
+          <w:rFonts w:ascii="Charter" w:hAnsi="Charter"/>
+          <w:b/>
+          <w:bCs/>
+          <w:sz w:val="32"/>
+          <w:szCs w:val="32"/>
+        </w:rPr>
+      </w:pPr>
+    </w:p>
+    <w:p>
+      <w:pPr>
+        <w:rPr>
+          <w:rFonts w:ascii="Charter" w:hAnsi="Charter"/>
+          <w:b/>
+          <w:bCs/>
+          <w:sz w:val="32"/>
+          <w:szCs w:val="32"/>
+        </w:rPr>
+      </w:pPr>
+    </w:p>
+    <w:p>
+      <w:pPr>
+        <w:rPr>
+          <w:rFonts w:ascii="Charter" w:hAnsi="Charter"/>
+          <w:b/>
+          <w:bCs/>
+          <w:sz w:val="32"/>
+          <w:szCs w:val="32"/>
+        </w:rPr>
+      </w:pPr>
+    </w:p>
+    <w:p>
+      <w:pPr>
+        <w:rPr>
+          <w:rFonts w:ascii="Charter" w:hAnsi="Charter"/>
+          <w:b/>
+          <w:bCs/>
+          <w:sz w:val="32"/>
+          <w:szCs w:val="32"/>
+        </w:rPr>
+      </w:pPr>
+    </w:p>
+    <w:p>
+      <w:pPr>
+        <w:rPr>
+          <w:rFonts w:ascii="Charter" w:hAnsi="Charter"/>
+          <w:b/>
+          <w:bCs/>
+          <w:sz w:val="32"/>
+          <w:szCs w:val="32"/>
+        </w:rPr>
+      </w:pPr>
+    </w:p>
+    <w:p>
+      <w:pPr>
+        <w:rPr>
+          <w:rFonts w:ascii="Charter" w:hAnsi="Charter"/>
+          <w:b/>
+          <w:bCs/>
+          <w:sz w:val="32"/>
+          <w:szCs w:val="32"/>
+        </w:rPr>
+      </w:pPr>
+      <w:r>
+        <w:rPr>
+          <w:rFonts w:ascii="Charter" w:hAnsi="Charter"/>
+          <w:b/>
+          <w:bCs/>
+          <w:sz w:val="32"/>
+          <w:szCs w:val="32"/>
+        </w:rPr>
+        <w:lastRenderedPageBreak/>
+        <w:t>Similarity score function implementation.</w:t>
+      </w:r>
+    </w:p>
+    <w:p>
+      <w:pPr>
+        <w:rPr>
+          <w:rFonts w:ascii="Charter" w:hAnsi="Charter"/>
+        </w:rPr>
+      </w:pPr>
+      <w:r>
+        <w:rPr>
+          <w:rFonts w:ascii="Charter" w:hAnsi="Charter"/>
+        </w:rPr>
+        <w:t>To compute the similarity of the aligned sequences in the aligned FASTA file, we will:</w:t>
+      </w:r>
+    </w:p>
+    <w:p>
+      <w:pPr>
+        <w:numPr>
+          <w:ilvl w:val="0"/>
+          <w:numId w:val="9"/>
+        </w:numPr>
+        <w:rPr>
+          <w:rFonts w:ascii="Charter" w:hAnsi="Charter"/>
+        </w:rPr>
+      </w:pPr>
+      <w:r>
+        <w:rPr>
+          <w:rFonts w:ascii="Charter" w:hAnsi="Charter"/>
+          <w:b/>
+          <w:bCs/>
+        </w:rPr>
+        <w:t>Read the aligned FASTA file</w:t>
+      </w:r>
+      <w:r>
+        <w:rPr>
+          <w:rFonts w:ascii="Charter" w:hAnsi="Charter"/>
+        </w:rPr>
+        <w:t xml:space="preserve"> to get the sequences.</w:t>
+      </w:r>
+    </w:p>
+    <w:p>
+      <w:pPr>
+        <w:numPr>
+          <w:ilvl w:val="0"/>
+          <w:numId w:val="9"/>
+        </w:numPr>
+        <w:rPr>
+          <w:rFonts w:ascii="Charter" w:hAnsi="Charter"/>
+        </w:rPr>
+      </w:pPr>
+      <w:r>
+        <w:rPr>
+          <w:rFonts w:ascii="Charter" w:hAnsi="Charter"/>
+          <w:b/>
+          <w:bCs/>
+        </w:rPr>
+        <w:t>Compare base-by-base</w:t>
+      </w:r>
+      <w:r>
+        <w:rPr>
+          <w:rFonts w:ascii="Charter" w:hAnsi="Charter"/>
+        </w:rPr>
+        <w:t xml:space="preserve"> by calculating the number of matching bases between the two sequences.</w:t>
+      </w:r>
+    </w:p>
+    <w:p>
+      <w:pPr>
+        <w:numPr>
+          <w:ilvl w:val="0"/>
+          <w:numId w:val="9"/>
+        </w:numPr>
+        <w:rPr>
+          <w:rFonts w:ascii="Charter" w:hAnsi="Charter"/>
+        </w:rPr>
+      </w:pPr>
+      <w:r>
+        <w:rPr>
+          <w:rFonts w:ascii="Charter" w:hAnsi="Charter"/>
+          <w:b/>
+          <w:bCs/>
+        </w:rPr>
+        <w:t>Calculate the percentage similarity</w:t>
+      </w:r>
+      <w:r>
+        <w:rPr>
+          <w:rFonts w:ascii="Charter" w:hAnsi="Charter"/>
+        </w:rPr>
+        <w:t xml:space="preserve"> by dividing the number of matches by the total number of bases (after excluding gaps).</w:t>
+      </w:r>
+    </w:p>
+    <w:p>
+      <w:pPr>
+        <w:rPr>
+          <w:rFonts w:ascii="Charter" w:hAnsi="Charter"/>
+          <w:b/>
+          <w:bCs/>
+        </w:rPr>
+      </w:pPr>
+      <w:r>
+        <w:rPr>
+          <w:rFonts w:ascii="Charter" w:hAnsi="Charter"/>
+          <w:b/>
+          <w:bCs/>
+        </w:rPr>
+        <w:t>Steps involved:</w:t>
+      </w:r>
+    </w:p>
+    <w:p>
+      <w:pPr>
+        <w:numPr>
+          <w:ilvl w:val="0"/>
+          <w:numId w:val="10"/>
+        </w:numPr>
+        <w:rPr>
+          <w:rFonts w:ascii="Charter" w:hAnsi="Charter"/>
+        </w:rPr>
+      </w:pPr>
+      <w:r>
+        <w:rPr>
+          <w:rFonts w:ascii="Charter" w:hAnsi="Charter"/>
+          <w:b/>
+          <w:bCs/>
+        </w:rPr>
+        <w:t>Read aligned sequences</w:t>
+      </w:r>
+      <w:r>
+        <w:rPr>
+          <w:rFonts w:ascii="Charter" w:hAnsi="Charter"/>
+        </w:rPr>
+        <w:t xml:space="preserve"> using </w:t>
+      </w:r>
+      <w:proofErr w:type="spellStart"/>
+      <w:r>
+        <w:rPr>
+          <w:rFonts w:ascii="Charter" w:hAnsi="Charter"/>
+        </w:rPr>
+        <w:t>SeqIO.parse</w:t>
+      </w:r>
+      <w:proofErr w:type="spellEnd"/>
+      <w:r>
+        <w:rPr>
+          <w:rFonts w:ascii="Charter" w:hAnsi="Charter"/>
+        </w:rPr>
+        <w:t xml:space="preserve"> from </w:t>
+      </w:r>
+      <w:proofErr w:type="spellStart"/>
+      <w:r>
+        <w:rPr>
+          <w:rFonts w:ascii="Charter" w:hAnsi="Charter"/>
+        </w:rPr>
+        <w:t>BioPython</w:t>
+      </w:r>
+      <w:proofErr w:type="spellEnd"/>
+      <w:r>
+        <w:rPr>
+          <w:rFonts w:ascii="Charter" w:hAnsi="Charter"/>
+        </w:rPr>
+        <w:t>.</w:t>
+      </w:r>
+    </w:p>
+    <w:p>
+      <w:pPr>
+        <w:numPr>
+          <w:ilvl w:val="0"/>
+          <w:numId w:val="10"/>
+        </w:numPr>
+        <w:rPr>
+          <w:rFonts w:ascii="Charter" w:hAnsi="Charter"/>
+        </w:rPr>
+      </w:pPr>
+      <w:r>
+        <w:rPr>
+          <w:rFonts w:ascii="Charter" w:hAnsi="Charter"/>
+          <w:b/>
+          <w:bCs/>
+        </w:rPr>
+        <w:t>Compare base-by-base</w:t>
+      </w:r>
+      <w:r>
+        <w:rPr>
+          <w:rFonts w:ascii="Charter" w:hAnsi="Charter"/>
+        </w:rPr>
+        <w:t xml:space="preserve"> for non-gap positions (ignoring '-').</w:t>
+      </w:r>
+    </w:p>
+    <w:p>
+      <w:pPr>
+        <w:numPr>
+          <w:ilvl w:val="0"/>
+          <w:numId w:val="10"/>
+        </w:numPr>
+        <w:rPr>
+          <w:rFonts w:ascii="Charter" w:hAnsi="Charter"/>
+        </w:rPr>
+      </w:pPr>
+      <w:r>
+        <w:rPr>
+          <w:rFonts w:ascii="Charter" w:hAnsi="Charter"/>
+          <w:b/>
+          <w:bCs/>
+        </w:rPr>
+        <w:t>Calculate % similarity</w:t>
+      </w:r>
+      <w:r>
+        <w:rPr>
+          <w:rFonts w:ascii="Charter" w:hAnsi="Charter"/>
+        </w:rPr>
+        <w:t xml:space="preserve"> using the formula:</w:t>
+      </w:r>
+    </w:p>
+    <w:p>
+      <w:pPr>
+        <w:rPr>
+          <w:rFonts w:ascii="Charter" w:hAnsi="Charter"/>
+        </w:rPr>
+      </w:pPr>
+      <w:r>
+        <w:rPr>
+          <w:rFonts w:ascii="Charter" w:hAnsi="Charter"/>
+        </w:rPr>
+        <w:t>Similarity</w:t>
+      </w:r>
+      <w:r>
+        <w:rPr>
+          <w:rFonts w:ascii="Charter" w:hAnsi="Charter"/>
+        </w:rPr>
+        <w:t xml:space="preserve"> </w:t>
+      </w:r>
+      <w:r>
+        <w:rPr>
+          <w:rFonts w:ascii="Charter" w:hAnsi="Charter"/>
+        </w:rPr>
+        <w:t>=</w:t>
+      </w:r>
+      <w:r>
+        <w:rPr>
+          <w:rFonts w:ascii="Charter" w:hAnsi="Charter"/>
+        </w:rPr>
+        <w:t xml:space="preserve"> (</w:t>
+      </w:r>
+      <w:r>
+        <w:rPr>
+          <w:rFonts w:ascii="Charter" w:hAnsi="Charter"/>
+        </w:rPr>
+        <w:t>Number</w:t>
+      </w:r>
+      <w:r>
+        <w:rPr>
+          <w:rFonts w:ascii="Calibri" w:hAnsi="Calibri" w:cs="Calibri"/>
+        </w:rPr>
+        <w:t> </w:t>
+      </w:r>
+      <w:r>
+        <w:rPr>
+          <w:rFonts w:ascii="Charter" w:hAnsi="Charter"/>
+        </w:rPr>
+        <w:t>of</w:t>
+      </w:r>
+      <w:r>
+        <w:rPr>
+          <w:rFonts w:ascii="Calibri" w:hAnsi="Calibri" w:cs="Calibri"/>
+        </w:rPr>
+        <w:t> </w:t>
+      </w:r>
+      <w:r>
+        <w:rPr>
+          <w:rFonts w:ascii="Charter" w:hAnsi="Charter"/>
+        </w:rPr>
+        <w:t>matches</w:t>
+      </w:r>
+      <w:r>
+        <w:rPr>
+          <w:rFonts w:ascii="Charter" w:hAnsi="Charter"/>
+        </w:rPr>
+        <w:t xml:space="preserve"> /</w:t>
+      </w:r>
+      <w:r>
+        <w:rPr>
+          <w:rFonts w:ascii="Charter" w:hAnsi="Charter"/>
+        </w:rPr>
+        <w:t>Total</w:t>
+      </w:r>
+      <w:r>
+        <w:rPr>
+          <w:rFonts w:ascii="Calibri" w:hAnsi="Calibri" w:cs="Calibri"/>
+        </w:rPr>
+        <w:t> </w:t>
+      </w:r>
+      <w:r>
+        <w:rPr>
+          <w:rFonts w:ascii="Charter" w:hAnsi="Charter"/>
+        </w:rPr>
+        <w:t>valid</w:t>
+      </w:r>
+      <w:r>
+        <w:rPr>
+          <w:rFonts w:ascii="Calibri" w:hAnsi="Calibri" w:cs="Calibri"/>
+        </w:rPr>
+        <w:t> </w:t>
+      </w:r>
+      <w:r>
+        <w:rPr>
+          <w:rFonts w:ascii="Charter" w:hAnsi="Charter"/>
+        </w:rPr>
+        <w:t>bases</w:t>
+      </w:r>
+      <w:r>
+        <w:rPr>
+          <w:rFonts w:ascii="Charter" w:hAnsi="Charter"/>
+        </w:rPr>
+        <w:t xml:space="preserve">) </w:t>
+      </w:r>
+      <w:r>
+        <w:rPr>
+          <w:rFonts w:ascii="Charter" w:hAnsi="Charter" w:cs="Charter"/>
+        </w:rPr>
+        <w:t>×</w:t>
+      </w:r>
+      <w:r>
+        <w:rPr>
+          <w:rFonts w:ascii="Charter" w:hAnsi="Charter" w:cs="Charter"/>
+        </w:rPr>
+        <w:t xml:space="preserve"> </w:t>
+      </w:r>
+      <w:r>
+        <w:rPr>
+          <w:rFonts w:ascii="Charter" w:hAnsi="Charter"/>
+        </w:rPr>
+        <w:t xml:space="preserve">100 </w:t>
+      </w:r>
+    </w:p>
+    <w:p>
+      <w:pPr>
+        <w:rPr>
+          <w:rFonts w:ascii="Charter" w:hAnsi="Charter"/>
+        </w:rPr>
+      </w:pPr>
+    </w:p>
+    <w:p>
+      <w:pPr>
+        <w:rPr>
+          <w:rFonts w:ascii="Charter" w:hAnsi="Charter"/>
+          <w:b/>
+          <w:bCs/>
+        </w:rPr>
+      </w:pPr>
+      <w:r>
+        <w:rPr>
+          <w:rFonts w:ascii="Charter" w:hAnsi="Charter"/>
+          <w:b/>
+          <w:bCs/>
+        </w:rPr>
+        <w:t>What this function does:</w:t>
+      </w:r>
+    </w:p>
+    <w:p>
+      <w:pPr>
+        <w:numPr>
+          <w:ilvl w:val="0"/>
+          <w:numId w:val="11"/>
+        </w:numPr>
+        <w:rPr>
+          <w:rFonts w:ascii="Charter" w:hAnsi="Charter"/>
+        </w:rPr>
+      </w:pPr>
+      <w:r>
+        <w:rPr>
+          <w:rFonts w:ascii="Charter" w:hAnsi="Charter"/>
+        </w:rPr>
+        <w:t>Reads the aligned sequences from the input FASTA file.</w:t>
+      </w:r>
+    </w:p>
+    <w:p>
+      <w:pPr>
+        <w:numPr>
+          <w:ilvl w:val="0"/>
+          <w:numId w:val="11"/>
+        </w:numPr>
+        <w:rPr>
+          <w:rFonts w:ascii="Charter" w:hAnsi="Charter"/>
+        </w:rPr>
+      </w:pPr>
+      <w:r>
+        <w:rPr>
+          <w:rFonts w:ascii="Charter" w:hAnsi="Charter"/>
+        </w:rPr>
+        <w:t>Compares the two sequences by checking each base (ignoring gaps) to see if they match.</w:t>
+      </w:r>
+    </w:p>
+    <w:p>
+      <w:pPr>
+        <w:numPr>
+          <w:ilvl w:val="0"/>
+          <w:numId w:val="11"/>
+        </w:numPr>
+        <w:rPr>
+          <w:rFonts w:ascii="Charter" w:hAnsi="Charter"/>
+        </w:rPr>
+      </w:pPr>
+      <w:r>
+        <w:rPr>
+          <w:rFonts w:ascii="Charter" w:hAnsi="Charter"/>
+        </w:rPr>
+        <w:t>Calculates the percentage of similarity based on the total number of valid (non-gap) bases.</w:t>
+      </w:r>
+    </w:p>
+    <w:p>
+      <w:pPr>
+        <w:rPr>
+          <w:rFonts w:ascii="Charter" w:hAnsi="Charter"/>
+        </w:rPr>
+      </w:pPr>
+      <w:r>
+        <w:rPr>
+          <w:rFonts w:ascii="Charter" w:hAnsi="Charter"/>
+        </w:rPr>
+        <w:t>Let me know if you'd like to adjust anything!</w:t>
+      </w:r>
+    </w:p>
+    <w:p>
+      <w:pPr>
+        <w:rPr>
+          <w:rFonts w:ascii="Charter" w:hAnsi="Charter"/>
+        </w:rPr>
+      </w:pPr>
+    </w:p>
+    <w:p>
+      <w:pPr>
+        <w:rPr>
+          <w:rFonts w:ascii="Charter" w:hAnsi="Charter"/>
+        </w:rPr>
+      </w:pPr>
+    </w:p>
+    <w:p>
+      <w:pPr>
+        <w:rPr>
+          <w:rFonts w:ascii="Charter" w:hAnsi="Charter"/>
+        </w:rPr>
+      </w:pPr>
     </w:p>
     <w:p>
       <w:pPr>
@@ -3572,6 +4200,119 @@
 <file path=word/numbering.xml><?xml version="1.0" encoding="utf-8"?>
 <w:numbering xmlns:wpc="http://schemas.microsoft.com/office/word/2010/wordprocessingCanvas" xmlns:cx="http://schemas.microsoft.com/office/drawing/2014/chartex" xmlns:cx1="http://schemas.microsoft.com/office/drawing/2015/9/8/chartex" xmlns:cx2="http://schemas.microsoft.com/office/drawing/2015/10/21/chartex" xmlns:cx3="http://schemas.microsoft.com/office/drawing/2016/5/9/chartex" xmlns:cx4="http://schemas.microsoft.com/office/drawing/2016/5/10/chartex" xmlns:cx5="http://schemas.microsoft.com/office/drawing/2016/5/11/chartex" xmlns:cx6="http://schemas.microsoft.com/office/drawing/2016/5/12/chartex" xmlns:cx7="http://schemas.microsoft.com/office/drawing/2016/5/13/chartex" xmlns:cx8="http://schemas.microsoft.com/office/drawing/2016/5/14/chartex" xmlns:mc="http://schemas.openxmlformats.org/markup-compatibility/2006" xmlns:aink="http://schemas.microsoft.com/office/drawing/2016/ink" xmlns:am3d="http://schemas.microsoft.com/office/drawing/2017/model3d" xmlns:o="urn:schemas-microsoft-com:office:office" xmlns:oel="http://schemas.microsoft.com/office/2019/extlst" xmlns:r="http://schemas.openxmlformats.org/officeDocument/2006/relationships" xmlns:m="http://schemas.openxmlformats.org/officeDocument/2006/math" xmlns:v="urn:schemas-microsoft-com:vml" xmlns:wp14="http://schemas.microsoft.com/office/word/2010/wordprocessingDrawing" xmlns:wp="http://schemas.openxmlformats.org/drawingml/2006/wordprocessingDrawing" xmlns:w10="urn:schemas-microsoft-com:office:word" xmlns:w="http://schemas.openxmlformats.org/wordprocessingml/2006/main" xmlns:w14="http://schemas.microsoft.com/office/word/2010/wordml" xmlns:w15="http://schemas.microsoft.com/office/word/2012/wordml" xmlns:w16cex="http://schemas.microsoft.com/office/word/2018/wordml/cex" xmlns:w16cid="http://schemas.microsoft.com/office/word/2016/wordml/cid" xmlns:w16="http://schemas.microsoft.com/office/word/2018/wordml" xmlns:w16du="http://schemas.microsoft.com/office/word/2023/wordml/word16du" xmlns:w16sdtdh="http://schemas.microsoft.com/office/word/2020/wordml/sdtdatahash" xmlns:w16sdtfl="http://schemas.microsoft.com/office/word/2024/wordml/sdtformatlock" xmlns:w16se="http://schemas.microsoft.com/office/word/2015/wordml/symex" xmlns:wpg="http://schemas.microsoft.com/office/word/2010/wordprocessingGroup" xmlns:wpi="http://schemas.microsoft.com/office/word/2010/wordprocessingInk" xmlns:wne="http://schemas.microsoft.com/office/word/2006/wordml" xmlns:wps="http://schemas.microsoft.com/office/word/2010/wordprocessingShape" mc:Ignorable="w14 w15 w16se w16cid w16 w16cex w16sdtdh w16sdtfl w16du wp14">
   <w:abstractNum w:abstractNumId="0" w15:restartNumberingAfterBreak="0">
+    <w:nsid w:val="01123ACD"/>
+    <w:multiLevelType w:val="hybridMultilevel"/>
+    <w:tmpl w:val="321A787C"/>
+    <w:lvl w:ilvl="0" w:tplc="40090001">
+      <w:start w:val="1"/>
+      <w:numFmt w:val="bullet"/>
+      <w:lvlText w:val=""/>
+      <w:lvlJc w:val="left"/>
+      <w:pPr>
+        <w:ind w:left="720" w:hanging="360"/>
+      </w:pPr>
+      <w:rPr>
+        <w:rFonts w:ascii="Symbol" w:hAnsi="Symbol" w:hint="default"/>
+      </w:rPr>
+    </w:lvl>
+    <w:lvl w:ilvl="1" w:tplc="40090003" w:tentative="1">
+      <w:start w:val="1"/>
+      <w:numFmt w:val="bullet"/>
+      <w:lvlText w:val="o"/>
+      <w:lvlJc w:val="left"/>
+      <w:pPr>
+        <w:ind w:left="1440" w:hanging="360"/>
+      </w:pPr>
+      <w:rPr>
+        <w:rFonts w:ascii="Courier New" w:hAnsi="Courier New" w:cs="Courier New" w:hint="default"/>
+      </w:rPr>
+    </w:lvl>
+    <w:lvl w:ilvl="2" w:tplc="40090005" w:tentative="1">
+      <w:start w:val="1"/>
+      <w:numFmt w:val="bullet"/>
+      <w:lvlText w:val=""/>
+      <w:lvlJc w:val="left"/>
+      <w:pPr>
+        <w:ind w:left="2160" w:hanging="360"/>
+      </w:pPr>
+      <w:rPr>
+        <w:rFonts w:ascii="Wingdings" w:hAnsi="Wingdings" w:hint="default"/>
+      </w:rPr>
+    </w:lvl>
+    <w:lvl w:ilvl="3" w:tplc="40090001" w:tentative="1">
+      <w:start w:val="1"/>
+      <w:numFmt w:val="bullet"/>
+      <w:lvlText w:val=""/>
+      <w:lvlJc w:val="left"/>
+      <w:pPr>
+        <w:ind w:left="2880" w:hanging="360"/>
+      </w:pPr>
+      <w:rPr>
+        <w:rFonts w:ascii="Symbol" w:hAnsi="Symbol" w:hint="default"/>
+      </w:rPr>
+    </w:lvl>
+    <w:lvl w:ilvl="4" w:tplc="40090003" w:tentative="1">
+      <w:start w:val="1"/>
+      <w:numFmt w:val="bullet"/>
+      <w:lvlText w:val="o"/>
+      <w:lvlJc w:val="left"/>
+      <w:pPr>
+        <w:ind w:left="3600" w:hanging="360"/>
+      </w:pPr>
+      <w:rPr>
+        <w:rFonts w:ascii="Courier New" w:hAnsi="Courier New" w:cs="Courier New" w:hint="default"/>
+      </w:rPr>
+    </w:lvl>
+    <w:lvl w:ilvl="5" w:tplc="40090005" w:tentative="1">
+      <w:start w:val="1"/>
+      <w:numFmt w:val="bullet"/>
+      <w:lvlText w:val=""/>
+      <w:lvlJc w:val="left"/>
+      <w:pPr>
+        <w:ind w:left="4320" w:hanging="360"/>
+      </w:pPr>
+      <w:rPr>
+        <w:rFonts w:ascii="Wingdings" w:hAnsi="Wingdings" w:hint="default"/>
+      </w:rPr>
+    </w:lvl>
+    <w:lvl w:ilvl="6" w:tplc="40090001" w:tentative="1">
+      <w:start w:val="1"/>
+      <w:numFmt w:val="bullet"/>
+      <w:lvlText w:val=""/>
+      <w:lvlJc w:val="left"/>
+      <w:pPr>
+        <w:ind w:left="5040" w:hanging="360"/>
+      </w:pPr>
+      <w:rPr>
+        <w:rFonts w:ascii="Symbol" w:hAnsi="Symbol" w:hint="default"/>
+      </w:rPr>
+    </w:lvl>
+    <w:lvl w:ilvl="7" w:tplc="40090003" w:tentative="1">
+      <w:start w:val="1"/>
+      <w:numFmt w:val="bullet"/>
+      <w:lvlText w:val="o"/>
+      <w:lvlJc w:val="left"/>
+      <w:pPr>
+        <w:ind w:left="5760" w:hanging="360"/>
+      </w:pPr>
+      <w:rPr>
+        <w:rFonts w:ascii="Courier New" w:hAnsi="Courier New" w:cs="Courier New" w:hint="default"/>
+      </w:rPr>
+    </w:lvl>
+    <w:lvl w:ilvl="8" w:tplc="40090005" w:tentative="1">
+      <w:start w:val="1"/>
+      <w:numFmt w:val="bullet"/>
+      <w:lvlText w:val=""/>
+      <w:lvlJc w:val="left"/>
+      <w:pPr>
+        <w:ind w:left="6480" w:hanging="360"/>
+      </w:pPr>
+      <w:rPr>
+        <w:rFonts w:ascii="Wingdings" w:hAnsi="Wingdings" w:hint="default"/>
+      </w:rPr>
+    </w:lvl>
+  </w:abstractNum>
+  <w:abstractNum w:abstractNumId="1" w15:restartNumberingAfterBreak="0">
     <w:nsid w:val="19796C02"/>
     <w:multiLevelType w:val="multilevel"/>
     <w:tmpl w:val="C98A6CB6"/>
@@ -3720,7 +4461,120 @@
       </w:rPr>
     </w:lvl>
   </w:abstractNum>
-  <w:abstractNum w:abstractNumId="1" w15:restartNumberingAfterBreak="0">
+  <w:abstractNum w:abstractNumId="2" w15:restartNumberingAfterBreak="0">
+    <w:nsid w:val="24D40AD0"/>
+    <w:multiLevelType w:val="multilevel"/>
+    <w:tmpl w:val="0A325EBE"/>
+    <w:lvl w:ilvl="0">
+      <w:start w:val="1"/>
+      <w:numFmt w:val="decimal"/>
+      <w:lvlText w:val="%1."/>
+      <w:lvlJc w:val="left"/>
+      <w:pPr>
+        <w:tabs>
+          <w:tab w:val="num" w:pos="720"/>
+        </w:tabs>
+        <w:ind w:left="720" w:hanging="360"/>
+      </w:pPr>
+    </w:lvl>
+    <w:lvl w:ilvl="1" w:tentative="1">
+      <w:start w:val="1"/>
+      <w:numFmt w:val="decimal"/>
+      <w:lvlText w:val="%2."/>
+      <w:lvlJc w:val="left"/>
+      <w:pPr>
+        <w:tabs>
+          <w:tab w:val="num" w:pos="1440"/>
+        </w:tabs>
+        <w:ind w:left="1440" w:hanging="360"/>
+      </w:pPr>
+    </w:lvl>
+    <w:lvl w:ilvl="2" w:tentative="1">
+      <w:start w:val="1"/>
+      <w:numFmt w:val="decimal"/>
+      <w:lvlText w:val="%3."/>
+      <w:lvlJc w:val="left"/>
+      <w:pPr>
+        <w:tabs>
+          <w:tab w:val="num" w:pos="2160"/>
+        </w:tabs>
+        <w:ind w:left="2160" w:hanging="360"/>
+      </w:pPr>
+    </w:lvl>
+    <w:lvl w:ilvl="3" w:tentative="1">
+      <w:start w:val="1"/>
+      <w:numFmt w:val="decimal"/>
+      <w:lvlText w:val="%4."/>
+      <w:lvlJc w:val="left"/>
+      <w:pPr>
+        <w:tabs>
+          <w:tab w:val="num" w:pos="2880"/>
+        </w:tabs>
+        <w:ind w:left="2880" w:hanging="360"/>
+      </w:pPr>
+    </w:lvl>
+    <w:lvl w:ilvl="4" w:tentative="1">
+      <w:start w:val="1"/>
+      <w:numFmt w:val="decimal"/>
+      <w:lvlText w:val="%5."/>
+      <w:lvlJc w:val="left"/>
+      <w:pPr>
+        <w:tabs>
+          <w:tab w:val="num" w:pos="3600"/>
+        </w:tabs>
+        <w:ind w:left="3600" w:hanging="360"/>
+      </w:pPr>
+    </w:lvl>
+    <w:lvl w:ilvl="5" w:tentative="1">
+      <w:start w:val="1"/>
+      <w:numFmt w:val="decimal"/>
+      <w:lvlText w:val="%6."/>
+      <w:lvlJc w:val="left"/>
+      <w:pPr>
+        <w:tabs>
+          <w:tab w:val="num" w:pos="4320"/>
+        </w:tabs>
+        <w:ind w:left="4320" w:hanging="360"/>
+      </w:pPr>
+    </w:lvl>
+    <w:lvl w:ilvl="6" w:tentative="1">
+      <w:start w:val="1"/>
+      <w:numFmt w:val="decimal"/>
+      <w:lvlText w:val="%7."/>
+      <w:lvlJc w:val="left"/>
+      <w:pPr>
+        <w:tabs>
+          <w:tab w:val="num" w:pos="5040"/>
+        </w:tabs>
+        <w:ind w:left="5040" w:hanging="360"/>
+      </w:pPr>
+    </w:lvl>
+    <w:lvl w:ilvl="7" w:tentative="1">
+      <w:start w:val="1"/>
+      <w:numFmt w:val="decimal"/>
+      <w:lvlText w:val="%8."/>
+      <w:lvlJc w:val="left"/>
+      <w:pPr>
+        <w:tabs>
+          <w:tab w:val="num" w:pos="5760"/>
+        </w:tabs>
+        <w:ind w:left="5760" w:hanging="360"/>
+      </w:pPr>
+    </w:lvl>
+    <w:lvl w:ilvl="8" w:tentative="1">
+      <w:start w:val="1"/>
+      <w:numFmt w:val="decimal"/>
+      <w:lvlText w:val="%9."/>
+      <w:lvlJc w:val="left"/>
+      <w:pPr>
+        <w:tabs>
+          <w:tab w:val="num" w:pos="6480"/>
+        </w:tabs>
+        <w:ind w:left="6480" w:hanging="360"/>
+      </w:pPr>
+    </w:lvl>
+  </w:abstractNum>
+  <w:abstractNum w:abstractNumId="3" w15:restartNumberingAfterBreak="0">
     <w:nsid w:val="24E80829"/>
     <w:multiLevelType w:val="multilevel"/>
     <w:tmpl w:val="81D8A024"/>
@@ -3833,7 +4687,7 @@
       </w:pPr>
     </w:lvl>
   </w:abstractNum>
-  <w:abstractNum w:abstractNumId="2" w15:restartNumberingAfterBreak="0">
+  <w:abstractNum w:abstractNumId="4" w15:restartNumberingAfterBreak="0">
     <w:nsid w:val="268C7E9E"/>
     <w:multiLevelType w:val="multilevel"/>
     <w:tmpl w:val="9E329308"/>
@@ -3982,7 +4836,7 @@
       </w:rPr>
     </w:lvl>
   </w:abstractNum>
-  <w:abstractNum w:abstractNumId="3" w15:restartNumberingAfterBreak="0">
+  <w:abstractNum w:abstractNumId="5" w15:restartNumberingAfterBreak="0">
     <w:nsid w:val="2B7F64B5"/>
     <w:multiLevelType w:val="multilevel"/>
     <w:tmpl w:val="7E84EF2E"/>
@@ -4131,7 +4985,156 @@
       </w:rPr>
     </w:lvl>
   </w:abstractNum>
-  <w:abstractNum w:abstractNumId="4" w15:restartNumberingAfterBreak="0">
+  <w:abstractNum w:abstractNumId="6" w15:restartNumberingAfterBreak="0">
+    <w:nsid w:val="2E9E2DB1"/>
+    <w:multiLevelType w:val="multilevel"/>
+    <w:tmpl w:val="1B366462"/>
+    <w:lvl w:ilvl="0">
+      <w:start w:val="1"/>
+      <w:numFmt w:val="bullet"/>
+      <w:lvlText w:val=""/>
+      <w:lvlJc w:val="left"/>
+      <w:pPr>
+        <w:tabs>
+          <w:tab w:val="num" w:pos="720"/>
+        </w:tabs>
+        <w:ind w:left="720" w:hanging="360"/>
+      </w:pPr>
+      <w:rPr>
+        <w:rFonts w:ascii="Symbol" w:hAnsi="Symbol" w:hint="default"/>
+        <w:sz w:val="20"/>
+      </w:rPr>
+    </w:lvl>
+    <w:lvl w:ilvl="1" w:tentative="1">
+      <w:start w:val="1"/>
+      <w:numFmt w:val="bullet"/>
+      <w:lvlText w:val="o"/>
+      <w:lvlJc w:val="left"/>
+      <w:pPr>
+        <w:tabs>
+          <w:tab w:val="num" w:pos="1440"/>
+        </w:tabs>
+        <w:ind w:left="1440" w:hanging="360"/>
+      </w:pPr>
+      <w:rPr>
+        <w:rFonts w:ascii="Courier New" w:hAnsi="Courier New" w:hint="default"/>
+        <w:sz w:val="20"/>
+      </w:rPr>
+    </w:lvl>
+    <w:lvl w:ilvl="2" w:tentative="1">
+      <w:start w:val="1"/>
+      <w:numFmt w:val="bullet"/>
+      <w:lvlText w:val=""/>
+      <w:lvlJc w:val="left"/>
+      <w:pPr>
+        <w:tabs>
+          <w:tab w:val="num" w:pos="2160"/>
+        </w:tabs>
+        <w:ind w:left="2160" w:hanging="360"/>
+      </w:pPr>
+      <w:rPr>
+        <w:rFonts w:ascii="Wingdings" w:hAnsi="Wingdings" w:hint="default"/>
+        <w:sz w:val="20"/>
+      </w:rPr>
+    </w:lvl>
+    <w:lvl w:ilvl="3" w:tentative="1">
+      <w:start w:val="1"/>
+      <w:numFmt w:val="bullet"/>
+      <w:lvlText w:val=""/>
+      <w:lvlJc w:val="left"/>
+      <w:pPr>
+        <w:tabs>
+          <w:tab w:val="num" w:pos="2880"/>
+        </w:tabs>
+        <w:ind w:left="2880" w:hanging="360"/>
+      </w:pPr>
+      <w:rPr>
+        <w:rFonts w:ascii="Wingdings" w:hAnsi="Wingdings" w:hint="default"/>
+        <w:sz w:val="20"/>
+      </w:rPr>
+    </w:lvl>
+    <w:lvl w:ilvl="4" w:tentative="1">
+      <w:start w:val="1"/>
+      <w:numFmt w:val="bullet"/>
+      <w:lvlText w:val=""/>
+      <w:lvlJc w:val="left"/>
+      <w:pPr>
+        <w:tabs>
+          <w:tab w:val="num" w:pos="3600"/>
+        </w:tabs>
+        <w:ind w:left="3600" w:hanging="360"/>
+      </w:pPr>
+      <w:rPr>
+        <w:rFonts w:ascii="Wingdings" w:hAnsi="Wingdings" w:hint="default"/>
+        <w:sz w:val="20"/>
+      </w:rPr>
+    </w:lvl>
+    <w:lvl w:ilvl="5" w:tentative="1">
+      <w:start w:val="1"/>
+      <w:numFmt w:val="bullet"/>
+      <w:lvlText w:val=""/>
+      <w:lvlJc w:val="left"/>
+      <w:pPr>
+        <w:tabs>
+          <w:tab w:val="num" w:pos="4320"/>
+        </w:tabs>
+        <w:ind w:left="4320" w:hanging="360"/>
+      </w:pPr>
+      <w:rPr>
+        <w:rFonts w:ascii="Wingdings" w:hAnsi="Wingdings" w:hint="default"/>
+        <w:sz w:val="20"/>
+      </w:rPr>
+    </w:lvl>
+    <w:lvl w:ilvl="6" w:tentative="1">
+      <w:start w:val="1"/>
+      <w:numFmt w:val="bullet"/>
+      <w:lvlText w:val=""/>
+      <w:lvlJc w:val="left"/>
+      <w:pPr>
+        <w:tabs>
+          <w:tab w:val="num" w:pos="5040"/>
+        </w:tabs>
+        <w:ind w:left="5040" w:hanging="360"/>
+      </w:pPr>
+      <w:rPr>
+        <w:rFonts w:ascii="Wingdings" w:hAnsi="Wingdings" w:hint="default"/>
+        <w:sz w:val="20"/>
+      </w:rPr>
+    </w:lvl>
+    <w:lvl w:ilvl="7" w:tentative="1">
+      <w:start w:val="1"/>
+      <w:numFmt w:val="bullet"/>
+      <w:lvlText w:val=""/>
+      <w:lvlJc w:val="left"/>
+      <w:pPr>
+        <w:tabs>
+          <w:tab w:val="num" w:pos="5760"/>
+        </w:tabs>
+        <w:ind w:left="5760" w:hanging="360"/>
+      </w:pPr>
+      <w:rPr>
+        <w:rFonts w:ascii="Wingdings" w:hAnsi="Wingdings" w:hint="default"/>
+        <w:sz w:val="20"/>
+      </w:rPr>
+    </w:lvl>
+    <w:lvl w:ilvl="8" w:tentative="1">
+      <w:start w:val="1"/>
+      <w:numFmt w:val="bullet"/>
+      <w:lvlText w:val=""/>
+      <w:lvlJc w:val="left"/>
+      <w:pPr>
+        <w:tabs>
+          <w:tab w:val="num" w:pos="6480"/>
+        </w:tabs>
+        <w:ind w:left="6480" w:hanging="360"/>
+      </w:pPr>
+      <w:rPr>
+        <w:rFonts w:ascii="Wingdings" w:hAnsi="Wingdings" w:hint="default"/>
+        <w:sz w:val="20"/>
+      </w:rPr>
+    </w:lvl>
+  </w:abstractNum>
+  <w:abstractNum w:abstractNumId="7" w15:restartNumberingAfterBreak="0">
     <w:nsid w:val="44554488"/>
     <w:multiLevelType w:val="multilevel"/>
     <w:tmpl w:val="8DB86FDC"/>
@@ -4280,7 +5283,7 @@
       </w:rPr>
     </w:lvl>
   </w:abstractNum>
-  <w:abstractNum w:abstractNumId="5" w15:restartNumberingAfterBreak="0">
+  <w:abstractNum w:abstractNumId="8" w15:restartNumberingAfterBreak="0">
     <w:nsid w:val="545035A2"/>
     <w:multiLevelType w:val="multilevel"/>
     <w:tmpl w:val="ACFA7E6C"/>
@@ -4429,7 +5432,7 @@
       </w:rPr>
     </w:lvl>
   </w:abstractNum>
-  <w:abstractNum w:abstractNumId="6" w15:restartNumberingAfterBreak="0">
+  <w:abstractNum w:abstractNumId="9" w15:restartNumberingAfterBreak="0">
     <w:nsid w:val="588E0DAF"/>
     <w:multiLevelType w:val="multilevel"/>
     <w:tmpl w:val="654A557A"/>
@@ -4578,7 +5581,120 @@
       </w:rPr>
     </w:lvl>
   </w:abstractNum>
-  <w:abstractNum w:abstractNumId="7" w15:restartNumberingAfterBreak="0">
+  <w:abstractNum w:abstractNumId="10" w15:restartNumberingAfterBreak="0">
+    <w:nsid w:val="672E107F"/>
+    <w:multiLevelType w:val="multilevel"/>
+    <w:tmpl w:val="F08CAF26"/>
+    <w:lvl w:ilvl="0">
+      <w:start w:val="1"/>
+      <w:numFmt w:val="decimal"/>
+      <w:lvlText w:val="%1."/>
+      <w:lvlJc w:val="left"/>
+      <w:pPr>
+        <w:tabs>
+          <w:tab w:val="num" w:pos="720"/>
+        </w:tabs>
+        <w:ind w:left="720" w:hanging="360"/>
+      </w:pPr>
+    </w:lvl>
+    <w:lvl w:ilvl="1" w:tentative="1">
+      <w:start w:val="1"/>
+      <w:numFmt w:val="decimal"/>
+      <w:lvlText w:val="%2."/>
+      <w:lvlJc w:val="left"/>
+      <w:pPr>
+        <w:tabs>
+          <w:tab w:val="num" w:pos="1440"/>
+        </w:tabs>
+        <w:ind w:left="1440" w:hanging="360"/>
+      </w:pPr>
+    </w:lvl>
+    <w:lvl w:ilvl="2" w:tentative="1">
+      <w:start w:val="1"/>
+      <w:numFmt w:val="decimal"/>
+      <w:lvlText w:val="%3."/>
+      <w:lvlJc w:val="left"/>
+      <w:pPr>
+        <w:tabs>
+          <w:tab w:val="num" w:pos="2160"/>
+        </w:tabs>
+        <w:ind w:left="2160" w:hanging="360"/>
+      </w:pPr>
+    </w:lvl>
+    <w:lvl w:ilvl="3" w:tentative="1">
+      <w:start w:val="1"/>
+      <w:numFmt w:val="decimal"/>
+      <w:lvlText w:val="%4."/>
+      <w:lvlJc w:val="left"/>
+      <w:pPr>
+        <w:tabs>
+          <w:tab w:val="num" w:pos="2880"/>
+        </w:tabs>
+        <w:ind w:left="2880" w:hanging="360"/>
+      </w:pPr>
+    </w:lvl>
+    <w:lvl w:ilvl="4" w:tentative="1">
+      <w:start w:val="1"/>
+      <w:numFmt w:val="decimal"/>
+      <w:lvlText w:val="%5."/>
+      <w:lvlJc w:val="left"/>
+      <w:pPr>
+        <w:tabs>
+          <w:tab w:val="num" w:pos="3600"/>
+        </w:tabs>
+        <w:ind w:left="3600" w:hanging="360"/>
+      </w:pPr>
+    </w:lvl>
+    <w:lvl w:ilvl="5" w:tentative="1">
+      <w:start w:val="1"/>
+      <w:numFmt w:val="decimal"/>
+      <w:lvlText w:val="%6."/>
+      <w:lvlJc w:val="left"/>
+      <w:pPr>
+        <w:tabs>
+          <w:tab w:val="num" w:pos="4320"/>
+        </w:tabs>
+        <w:ind w:left="4320" w:hanging="360"/>
+      </w:pPr>
+    </w:lvl>
+    <w:lvl w:ilvl="6" w:tentative="1">
+      <w:start w:val="1"/>
+      <w:numFmt w:val="decimal"/>
+      <w:lvlText w:val="%7."/>
+      <w:lvlJc w:val="left"/>
+      <w:pPr>
+        <w:tabs>
+          <w:tab w:val="num" w:pos="5040"/>
+        </w:tabs>
+        <w:ind w:left="5040" w:hanging="360"/>
+      </w:pPr>
+    </w:lvl>
+    <w:lvl w:ilvl="7" w:tentative="1">
+      <w:start w:val="1"/>
+      <w:numFmt w:val="decimal"/>
+      <w:lvlText w:val="%8."/>
+      <w:lvlJc w:val="left"/>
+      <w:pPr>
+        <w:tabs>
+          <w:tab w:val="num" w:pos="5760"/>
+        </w:tabs>
+        <w:ind w:left="5760" w:hanging="360"/>
+      </w:pPr>
+    </w:lvl>
+    <w:lvl w:ilvl="8" w:tentative="1">
+      <w:start w:val="1"/>
+      <w:numFmt w:val="decimal"/>
+      <w:lvlText w:val="%9."/>
+      <w:lvlJc w:val="left"/>
+      <w:pPr>
+        <w:tabs>
+          <w:tab w:val="num" w:pos="6480"/>
+        </w:tabs>
+        <w:ind w:left="6480" w:hanging="360"/>
+      </w:pPr>
+    </w:lvl>
+  </w:abstractNum>
+  <w:abstractNum w:abstractNumId="11" w15:restartNumberingAfterBreak="0">
     <w:nsid w:val="78010D05"/>
     <w:multiLevelType w:val="multilevel"/>
     <w:tmpl w:val="54FEEE7E"/>
@@ -4728,28 +5844,40 @@
     </w:lvl>
   </w:abstractNum>
   <w:num w:numId="1" w16cid:durableId="78409669">
+    <w:abstractNumId w:val="11"/>
+  </w:num>
+  <w:num w:numId="2" w16cid:durableId="1521242910">
     <w:abstractNumId w:val="7"/>
   </w:num>
-  <w:num w:numId="2" w16cid:durableId="1521242910">
+  <w:num w:numId="3" w16cid:durableId="987629368">
+    <w:abstractNumId w:val="5"/>
+  </w:num>
+  <w:num w:numId="4" w16cid:durableId="311756805">
+    <w:abstractNumId w:val="1"/>
+  </w:num>
+  <w:num w:numId="5" w16cid:durableId="1129972771">
+    <w:abstractNumId w:val="9"/>
+  </w:num>
+  <w:num w:numId="6" w16cid:durableId="730541724">
+    <w:abstractNumId w:val="8"/>
+  </w:num>
+  <w:num w:numId="7" w16cid:durableId="111753997">
     <w:abstractNumId w:val="4"/>
   </w:num>
-  <w:num w:numId="3" w16cid:durableId="987629368">
+  <w:num w:numId="8" w16cid:durableId="2085683710">
     <w:abstractNumId w:val="3"/>
   </w:num>
-  <w:num w:numId="4" w16cid:durableId="311756805">
-    <w:abstractNumId w:val="0"/>
+  <w:num w:numId="9" w16cid:durableId="502205379">
+    <w:abstractNumId w:val="2"/>
   </w:num>
-  <w:num w:numId="5" w16cid:durableId="1129972771">
+  <w:num w:numId="10" w16cid:durableId="1663586326">
+    <w:abstractNumId w:val="10"/>
+  </w:num>
+  <w:num w:numId="11" w16cid:durableId="1172454765">
     <w:abstractNumId w:val="6"/>
   </w:num>
-  <w:num w:numId="6" w16cid:durableId="730541724">
-    <w:abstractNumId w:val="5"/>
-  </w:num>
-  <w:num w:numId="7" w16cid:durableId="111753997">
-    <w:abstractNumId w:val="2"/>
-  </w:num>
-  <w:num w:numId="8" w16cid:durableId="2085683710">
-    <w:abstractNumId w:val="1"/>
+  <w:num w:numId="12" w16cid:durableId="859708614">
+    <w:abstractNumId w:val="0"/>
   </w:num>
 </w:numbering>
 </file>
@@ -5693,6 +6821,18 @@
       <w:shd w:val="clear" w:color="auto" w:fill="E1DFDD"/>
     </w:rPr>
   </w:style>
+  <w:style w:type="character" w:styleId="FollowedHyperlink">
+    <w:name w:val="FollowedHyperlink"/>
+    <w:basedOn w:val="DefaultParagraphFont"/>
+    <w:uiPriority w:val="99"/>
+    <w:semiHidden/>
+    <w:unhideWhenUsed/>
+    <w:rsid w:val="00BE7425"/>
+    <w:rPr>
+      <w:color w:val="954F72" w:themeColor="followedHyperlink"/>
+      <w:u w:val="single"/>
+    </w:rPr>
+  </w:style>
 </w:styles>
 </file>
 

</xml_diff>